<commit_message>
Added selenium IDE tests
</commit_message>
<xml_diff>
--- a/doc/Apraksts.docx
+++ b/doc/Apraksts.docx
@@ -1,6 +1,6 @@
 
 <file path=word/document.xml><?xml version="1.0" encoding="utf-8"?>
-<w:document xmlns:wpc="http://schemas.microsoft.com/office/word/2010/wordprocessingCanvas" xmlns:mc="http://schemas.openxmlformats.org/markup-compatibility/2006" xmlns:o="urn:schemas-microsoft-com:office:office" xmlns:r="http://schemas.openxmlformats.org/officeDocument/2006/relationships" xmlns:m="http://schemas.openxmlformats.org/officeDocument/2006/math" xmlns:v="urn:schemas-microsoft-com:vml" xmlns:wp14="http://schemas.microsoft.com/office/word/2010/wordprocessingDrawing" xmlns:wp="http://schemas.openxmlformats.org/drawingml/2006/wordprocessingDrawing" xmlns:w10="urn:schemas-microsoft-com:office:word" xmlns:w="http://schemas.openxmlformats.org/wordprocessingml/2006/main" xmlns:w14="http://schemas.microsoft.com/office/word/2010/wordml" xmlns:wpg="http://schemas.microsoft.com/office/word/2010/wordprocessingGroup" xmlns:wpi="http://schemas.microsoft.com/office/word/2010/wordprocessingInk" xmlns:wne="http://schemas.microsoft.com/office/word/2006/wordml" xmlns:wps="http://schemas.microsoft.com/office/word/2010/wordprocessingShape" mc:Ignorable="w14 wp14">
+<w:document xmlns:ve="http://schemas.openxmlformats.org/markup-compatibility/2006" xmlns:o="urn:schemas-microsoft-com:office:office" xmlns:r="http://schemas.openxmlformats.org/officeDocument/2006/relationships" xmlns:m="http://schemas.openxmlformats.org/officeDocument/2006/math" xmlns:v="urn:schemas-microsoft-com:vml" xmlns:wp="http://schemas.openxmlformats.org/drawingml/2006/wordprocessingDrawing" xmlns:w10="urn:schemas-microsoft-com:office:word" xmlns:w="http://schemas.openxmlformats.org/wordprocessingml/2006/main" xmlns:wne="http://schemas.microsoft.com/office/word/2006/wordml">
   <w:body>
     <w:p>
       <w:pPr>
@@ -40,7 +40,7 @@
         </w:rPr>
         <w:t>Dmitrijs Vinogradovs (</w:t>
       </w:r>
-      <w:hyperlink r:id="rId6" w:history="1">
+      <w:hyperlink r:id="rId5" w:history="1">
         <w:r>
           <w:rPr>
             <w:rStyle w:val="Hyperlink"/>
@@ -79,9 +79,17 @@
           <w:szCs w:val="24"/>
           <w:lang w:val="lv-LV"/>
         </w:rPr>
-        <w:t>Dārda Krampe (</w:t>
-      </w:r>
-      <w:hyperlink r:id="rId7" w:history="1">
+        <w:t>Dārt</w:t>
+      </w:r>
+      <w:r>
+        <w:rPr>
+          <w:sz w:val="24"/>
+          <w:szCs w:val="24"/>
+          <w:lang w:val="lv-LV"/>
+        </w:rPr>
+        <w:t>a Krampe (</w:t>
+      </w:r>
+      <w:hyperlink r:id="rId6" w:history="1">
         <w:r>
           <w:rPr>
             <w:rStyle w:val="Hyperlink"/>
@@ -532,9 +540,84 @@
           <w:szCs w:val="24"/>
           <w:lang w:val="lv-LV"/>
         </w:rPr>
-        <w:t>NAnt</w:t>
+        <w:t>N</w:t>
+      </w:r>
+      <w:r>
+        <w:rPr>
+          <w:i/>
+          <w:sz w:val="24"/>
+          <w:szCs w:val="24"/>
+          <w:lang w:val="lv-LV"/>
+        </w:rPr>
+        <w:t>a</w:t>
+      </w:r>
+      <w:r>
+        <w:rPr>
+          <w:i/>
+          <w:sz w:val="24"/>
+          <w:szCs w:val="24"/>
+          <w:lang w:val="lv-LV"/>
+        </w:rPr>
+        <w:t>nt</w:t>
       </w:r>
       <w:bookmarkEnd w:id="0"/>
+    </w:p>
+    <w:p>
+      <w:pPr>
+        <w:pStyle w:val="ListParagraph"/>
+        <w:numPr>
+          <w:ilvl w:val="0"/>
+          <w:numId w:val="2"/>
+        </w:numPr>
+        <w:rPr>
+          <w:sz w:val="24"/>
+          <w:szCs w:val="24"/>
+          <w:lang w:val="lv-LV"/>
+        </w:rPr>
+      </w:pPr>
+      <w:r>
+        <w:rPr>
+          <w:sz w:val="24"/>
+          <w:szCs w:val="24"/>
+          <w:lang w:val="lv-LV"/>
+        </w:rPr>
+        <w:t xml:space="preserve">Tīmekļa lietotnes izstrāde veikta, izmantojot </w:t>
+      </w:r>
+      <w:r>
+        <w:rPr>
+          <w:i/>
+          <w:sz w:val="24"/>
+          <w:szCs w:val="24"/>
+          <w:lang w:val="lv-LV"/>
+        </w:rPr>
+        <w:t>MVC</w:t>
+      </w:r>
+      <w:r>
+        <w:rPr>
+          <w:i/>
+          <w:sz w:val="24"/>
+          <w:szCs w:val="24"/>
+          <w:lang w:val="lv-LV"/>
+        </w:rPr>
+        <w:t xml:space="preserve"> 4</w:t>
+      </w:r>
+      <w:r>
+        <w:rPr>
+          <w:i/>
+          <w:sz w:val="24"/>
+          <w:szCs w:val="24"/>
+          <w:lang w:val="lv-LV"/>
+        </w:rPr>
+        <w:t xml:space="preserve"> Framework</w:t>
+      </w:r>
+      <w:r>
+        <w:rPr>
+          <w:sz w:val="24"/>
+          <w:szCs w:val="24"/>
+          <w:lang w:val="lv-LV"/>
+        </w:rPr>
+        <w:t xml:space="preserve"> </w:t>
+      </w:r>
     </w:p>
     <w:sectPr>
       <w:pgSz w:w="12240" w:h="15840"/>
@@ -547,7 +630,7 @@
 </file>
 
 <file path=word/numbering.xml><?xml version="1.0" encoding="utf-8"?>
-<w:numbering xmlns:wpc="http://schemas.microsoft.com/office/word/2010/wordprocessingCanvas" xmlns:mc="http://schemas.openxmlformats.org/markup-compatibility/2006" xmlns:o="urn:schemas-microsoft-com:office:office" xmlns:r="http://schemas.openxmlformats.org/officeDocument/2006/relationships" xmlns:m="http://schemas.openxmlformats.org/officeDocument/2006/math" xmlns:v="urn:schemas-microsoft-com:vml" xmlns:wp14="http://schemas.microsoft.com/office/word/2010/wordprocessingDrawing" xmlns:wp="http://schemas.openxmlformats.org/drawingml/2006/wordprocessingDrawing" xmlns:w10="urn:schemas-microsoft-com:office:word" xmlns:w="http://schemas.openxmlformats.org/wordprocessingml/2006/main" xmlns:w14="http://schemas.microsoft.com/office/word/2010/wordml" xmlns:wpg="http://schemas.microsoft.com/office/word/2010/wordprocessingGroup" xmlns:wpi="http://schemas.microsoft.com/office/word/2010/wordprocessingInk" xmlns:wne="http://schemas.microsoft.com/office/word/2006/wordml" xmlns:wps="http://schemas.microsoft.com/office/word/2010/wordprocessingShape" mc:Ignorable="w14 wp14">
+<w:numbering xmlns:ve="http://schemas.openxmlformats.org/markup-compatibility/2006" xmlns:o="urn:schemas-microsoft-com:office:office" xmlns:r="http://schemas.openxmlformats.org/officeDocument/2006/relationships" xmlns:m="http://schemas.openxmlformats.org/officeDocument/2006/math" xmlns:v="urn:schemas-microsoft-com:vml" xmlns:wp="http://schemas.openxmlformats.org/drawingml/2006/wordprocessingDrawing" xmlns:w10="urn:schemas-microsoft-com:office:word" xmlns:w="http://schemas.openxmlformats.org/wordprocessingml/2006/main" xmlns:wne="http://schemas.microsoft.com/office/word/2006/wordml">
   <w:abstractNum w:abstractNumId="0">
     <w:nsid w:val="494A5C89"/>
     <w:multiLevelType w:val="hybridMultilevel"/>
@@ -763,7 +846,7 @@
 </file>
 
 <file path=word/styles.xml><?xml version="1.0" encoding="utf-8"?>
-<w:styles xmlns:mc="http://schemas.openxmlformats.org/markup-compatibility/2006" xmlns:r="http://schemas.openxmlformats.org/officeDocument/2006/relationships" xmlns:w="http://schemas.openxmlformats.org/wordprocessingml/2006/main" xmlns:w14="http://schemas.microsoft.com/office/word/2010/wordml" mc:Ignorable="w14">
+<w:styles xmlns:r="http://schemas.openxmlformats.org/officeDocument/2006/relationships" xmlns:w="http://schemas.openxmlformats.org/wordprocessingml/2006/main">
   <w:docDefaults>
     <w:rPrDefault>
       <w:rPr>
@@ -921,6 +1004,7 @@
   <w:style w:type="paragraph" w:default="1" w:styleId="Normal">
     <w:name w:val="Normal"/>
     <w:qFormat/>
+    <w:rsid w:val="00BE7592"/>
   </w:style>
   <w:style w:type="character" w:default="1" w:styleId="DefaultParagraphFont">
     <w:name w:val="Default Paragraph Font"/>
@@ -933,6 +1017,7 @@
     <w:uiPriority w:val="99"/>
     <w:semiHidden/>
     <w:unhideWhenUsed/>
+    <w:qFormat/>
     <w:tblPr>
       <w:tblInd w:w="0" w:type="dxa"/>
       <w:tblCellMar>

</xml_diff>